<commit_message>
modified document - styling and content
</commit_message>
<xml_diff>
--- a/testing_asana_project/Asana STD+STP/STP document.docx
+++ b/testing_asana_project/Asana STD+STP/STP document.docx
@@ -5,22 +5,41 @@
     <w:p>
       <w:pPr>
         <w:pStyle w:val="a8"/>
-        <w:rPr>
-          <w:rFonts w:ascii="Aptos" w:eastAsia="Aptos" w:hAnsi="Aptos" w:cs="Aptos"/>
+        <w:jc w:val="center"/>
+        <w:rPr>
+          <w:rFonts w:asciiTheme="majorBidi" w:eastAsia="Aptos" w:hAnsiTheme="majorBidi"/>
+          <w:b/>
+          <w:bCs/>
           <w:color w:val="auto"/>
-          <w:sz w:val="24"/>
-          <w:szCs w:val="24"/>
-        </w:rPr>
-      </w:pPr>
-      <w:r>
-        <w:rPr>
-          <w:rFonts w:ascii="Aptos" w:eastAsia="Aptos" w:hAnsi="Aptos" w:cs="Aptos"/>
+          <w:sz w:val="36"/>
+          <w:szCs w:val="36"/>
+        </w:rPr>
+      </w:pPr>
+      <w:r>
+        <w:rPr>
+          <w:rFonts w:asciiTheme="majorBidi" w:eastAsia="Aptos" w:hAnsiTheme="majorBidi"/>
+          <w:b/>
+          <w:bCs/>
           <w:color w:val="auto"/>
-          <w:sz w:val="24"/>
-          <w:szCs w:val="24"/>
-        </w:rPr>
-        <w:t xml:space="preserve"> </w:t>
-      </w:r>
+          <w:sz w:val="36"/>
+          <w:szCs w:val="36"/>
+        </w:rPr>
+        <w:t>Software Test Plan Document for Asana web application</w:t>
+      </w:r>
+    </w:p>
+    <w:p>
+      <w:pPr>
+        <w:rPr>
+          <w:rFonts w:eastAsia="Aptos"/>
+        </w:rPr>
+      </w:pPr>
+    </w:p>
+    <w:p>
+      <w:pPr>
+        <w:rPr>
+          <w:rFonts w:eastAsia="Aptos"/>
+        </w:rPr>
+      </w:pPr>
     </w:p>
     <w:sdt>
       <w:sdtPr>
@@ -47,6 +66,7 @@
         <w:p>
           <w:pPr>
             <w:pStyle w:val="a8"/>
+            <w:spacing w:line="276" w:lineRule="auto"/>
             <w:rPr>
               <w:rFonts w:ascii="Aptos" w:eastAsia="Aptos" w:hAnsi="Aptos" w:cs="Aptos"/>
             </w:rPr>
@@ -61,6 +81,7 @@
             <w:tabs>
               <w:tab w:val="right" w:leader="dot" w:pos="9350"/>
             </w:tabs>
+            <w:spacing w:line="276" w:lineRule="auto"/>
             <w:rPr>
               <w:rFonts w:asciiTheme="minorHAnsi" w:eastAsiaTheme="minorEastAsia" w:hAnsiTheme="minorHAnsi" w:cstheme="minorBidi"/>
               <w:noProof/>
@@ -79,7 +100,7 @@
           <w:r>
             <w:fldChar w:fldCharType="separate"/>
           </w:r>
-          <w:hyperlink w:anchor="_Toc171893544" w:history="1">
+          <w:hyperlink w:anchor="_Toc172658021" w:history="1">
             <w:r>
               <w:rPr>
                 <w:rStyle w:val="Hyperlink"/>
@@ -106,7 +127,7 @@
                 <w:noProof/>
                 <w:webHidden/>
               </w:rPr>
-              <w:instrText xml:space="preserve"> PAGEREF _Toc171893544 \h </w:instrText>
+              <w:instrText xml:space="preserve"> PAGEREF _Toc172658021 \h </w:instrText>
             </w:r>
             <w:r>
               <w:rPr>
@@ -126,7 +147,7 @@
                 <w:noProof/>
                 <w:webHidden/>
               </w:rPr>
-              <w:t>1</w:t>
+              <w:t>2</w:t>
             </w:r>
             <w:r>
               <w:rPr>
@@ -143,6 +164,7 @@
             <w:tabs>
               <w:tab w:val="right" w:leader="dot" w:pos="9350"/>
             </w:tabs>
+            <w:spacing w:line="276" w:lineRule="auto"/>
             <w:rPr>
               <w:rFonts w:asciiTheme="minorHAnsi" w:eastAsiaTheme="minorEastAsia" w:hAnsiTheme="minorHAnsi" w:cstheme="minorBidi"/>
               <w:noProof/>
@@ -152,7 +174,7 @@
               <w14:ligatures w14:val="standardContextual"/>
             </w:rPr>
           </w:pPr>
-          <w:hyperlink w:anchor="_Toc171893545" w:history="1">
+          <w:hyperlink w:anchor="_Toc172658022" w:history="1">
             <w:r>
               <w:rPr>
                 <w:rStyle w:val="Hyperlink"/>
@@ -179,7 +201,7 @@
                 <w:noProof/>
                 <w:webHidden/>
               </w:rPr>
-              <w:instrText xml:space="preserve"> PAGEREF _Toc171893545 \h </w:instrText>
+              <w:instrText xml:space="preserve"> PAGEREF _Toc172658022 \h </w:instrText>
             </w:r>
             <w:r>
               <w:rPr>
@@ -199,7 +221,7 @@
                 <w:noProof/>
                 <w:webHidden/>
               </w:rPr>
-              <w:t>1</w:t>
+              <w:t>2</w:t>
             </w:r>
             <w:r>
               <w:rPr>
@@ -216,6 +238,7 @@
             <w:tabs>
               <w:tab w:val="right" w:leader="dot" w:pos="9350"/>
             </w:tabs>
+            <w:spacing w:line="276" w:lineRule="auto"/>
             <w:rPr>
               <w:rFonts w:asciiTheme="minorHAnsi" w:eastAsiaTheme="minorEastAsia" w:hAnsiTheme="minorHAnsi" w:cstheme="minorBidi"/>
               <w:noProof/>
@@ -225,14 +248,14 @@
               <w14:ligatures w14:val="standardContextual"/>
             </w:rPr>
           </w:pPr>
-          <w:hyperlink w:anchor="_Toc171893546" w:history="1">
+          <w:hyperlink w:anchor="_Toc172658023" w:history="1">
             <w:r>
               <w:rPr>
                 <w:rStyle w:val="Hyperlink"/>
                 <w:rFonts w:ascii="Aptos" w:eastAsia="Aptos" w:hAnsi="Aptos" w:cs="Aptos"/>
                 <w:noProof/>
               </w:rPr>
-              <w:t xml:space="preserve">2       </w:t>
+              <w:t xml:space="preserve">2.  </w:t>
             </w:r>
             <w:r>
               <w:rPr>
@@ -262,7 +285,7 @@
                 <w:noProof/>
                 <w:webHidden/>
               </w:rPr>
-              <w:instrText xml:space="preserve"> PAGEREF _Toc171893546 \h </w:instrText>
+              <w:instrText xml:space="preserve"> PAGEREF _Toc172658023 \h </w:instrText>
             </w:r>
             <w:r>
               <w:rPr>
@@ -299,6 +322,7 @@
             <w:tabs>
               <w:tab w:val="right" w:leader="dot" w:pos="9350"/>
             </w:tabs>
+            <w:spacing w:line="276" w:lineRule="auto"/>
             <w:rPr>
               <w:rFonts w:asciiTheme="minorHAnsi" w:eastAsiaTheme="minorEastAsia" w:hAnsiTheme="minorHAnsi" w:cstheme="minorBidi"/>
               <w:noProof/>
@@ -308,7 +332,7 @@
               <w14:ligatures w14:val="standardContextual"/>
             </w:rPr>
           </w:pPr>
-          <w:hyperlink w:anchor="_Toc171893547" w:history="1">
+          <w:hyperlink w:anchor="_Toc172658024" w:history="1">
             <w:r>
               <w:rPr>
                 <w:rStyle w:val="Hyperlink"/>
@@ -335,7 +359,7 @@
                 <w:noProof/>
                 <w:webHidden/>
               </w:rPr>
-              <w:instrText xml:space="preserve"> PAGEREF _Toc171893547 \h </w:instrText>
+              <w:instrText xml:space="preserve"> PAGEREF _Toc172658024 \h </w:instrText>
             </w:r>
             <w:r>
               <w:rPr>
@@ -372,6 +396,7 @@
             <w:tabs>
               <w:tab w:val="right" w:leader="dot" w:pos="9350"/>
             </w:tabs>
+            <w:spacing w:line="276" w:lineRule="auto"/>
             <w:rPr>
               <w:rFonts w:asciiTheme="minorHAnsi" w:eastAsiaTheme="minorEastAsia" w:hAnsiTheme="minorHAnsi" w:cstheme="minorBidi"/>
               <w:noProof/>
@@ -381,7 +406,7 @@
               <w14:ligatures w14:val="standardContextual"/>
             </w:rPr>
           </w:pPr>
-          <w:hyperlink w:anchor="_Toc171893548" w:history="1">
+          <w:hyperlink w:anchor="_Toc172658025" w:history="1">
             <w:r>
               <w:rPr>
                 <w:rStyle w:val="Hyperlink"/>
@@ -408,7 +433,7 @@
                 <w:noProof/>
                 <w:webHidden/>
               </w:rPr>
-              <w:instrText xml:space="preserve"> PAGEREF _Toc171893548 \h </w:instrText>
+              <w:instrText xml:space="preserve"> PAGEREF _Toc172658025 \h </w:instrText>
             </w:r>
             <w:r>
               <w:rPr>
@@ -446,6 +471,7 @@
               <w:tab w:val="left" w:pos="480"/>
               <w:tab w:val="right" w:leader="dot" w:pos="9350"/>
             </w:tabs>
+            <w:spacing w:line="276" w:lineRule="auto"/>
             <w:rPr>
               <w:rFonts w:asciiTheme="minorHAnsi" w:eastAsiaTheme="minorEastAsia" w:hAnsiTheme="minorHAnsi" w:cstheme="minorBidi"/>
               <w:noProof/>
@@ -455,7 +481,7 @@
               <w14:ligatures w14:val="standardContextual"/>
             </w:rPr>
           </w:pPr>
-          <w:hyperlink w:anchor="_Toc171893549" w:history="1">
+          <w:hyperlink w:anchor="_Toc172658026" w:history="1">
             <w:r>
               <w:rPr>
                 <w:rStyle w:val="Hyperlink"/>
@@ -503,7 +529,7 @@
                 <w:noProof/>
                 <w:webHidden/>
               </w:rPr>
-              <w:instrText xml:space="preserve"> PAGEREF _Toc171893549 \h </w:instrText>
+              <w:instrText xml:space="preserve"> PAGEREF _Toc172658026 \h </w:instrText>
             </w:r>
             <w:r>
               <w:rPr>
@@ -541,6 +567,7 @@
               <w:tab w:val="left" w:pos="960"/>
               <w:tab w:val="right" w:leader="dot" w:pos="9350"/>
             </w:tabs>
+            <w:spacing w:line="276" w:lineRule="auto"/>
             <w:rPr>
               <w:rFonts w:asciiTheme="minorHAnsi" w:eastAsiaTheme="minorEastAsia" w:hAnsiTheme="minorHAnsi" w:cstheme="minorBidi"/>
               <w:noProof/>
@@ -550,7 +577,7 @@
               <w14:ligatures w14:val="standardContextual"/>
             </w:rPr>
           </w:pPr>
-          <w:hyperlink w:anchor="_Toc171893550" w:history="1">
+          <w:hyperlink w:anchor="_Toc172658027" w:history="1">
             <w:r>
               <w:rPr>
                 <w:rStyle w:val="Hyperlink"/>
@@ -595,7 +622,7 @@
                 <w:noProof/>
                 <w:webHidden/>
               </w:rPr>
-              <w:instrText xml:space="preserve"> PAGEREF _Toc171893550 \h </w:instrText>
+              <w:instrText xml:space="preserve"> PAGEREF _Toc172658027 \h </w:instrText>
             </w:r>
             <w:r>
               <w:rPr>
@@ -615,7 +642,7 @@
                 <w:noProof/>
                 <w:webHidden/>
               </w:rPr>
-              <w:t>2</w:t>
+              <w:t>3</w:t>
             </w:r>
             <w:r>
               <w:rPr>
@@ -633,6 +660,7 @@
               <w:tab w:val="left" w:pos="960"/>
               <w:tab w:val="right" w:leader="dot" w:pos="9350"/>
             </w:tabs>
+            <w:spacing w:line="276" w:lineRule="auto"/>
             <w:rPr>
               <w:rFonts w:asciiTheme="minorHAnsi" w:eastAsiaTheme="minorEastAsia" w:hAnsiTheme="minorHAnsi" w:cstheme="minorBidi"/>
               <w:noProof/>
@@ -642,7 +670,7 @@
               <w14:ligatures w14:val="standardContextual"/>
             </w:rPr>
           </w:pPr>
-          <w:hyperlink w:anchor="_Toc171893551" w:history="1">
+          <w:hyperlink w:anchor="_Toc172658028" w:history="1">
             <w:r>
               <w:rPr>
                 <w:rStyle w:val="Hyperlink"/>
@@ -687,7 +715,7 @@
                 <w:noProof/>
                 <w:webHidden/>
               </w:rPr>
-              <w:instrText xml:space="preserve"> PAGEREF _Toc171893551 \h </w:instrText>
+              <w:instrText xml:space="preserve"> PAGEREF _Toc172658028 \h </w:instrText>
             </w:r>
             <w:r>
               <w:rPr>
@@ -707,7 +735,7 @@
                 <w:noProof/>
                 <w:webHidden/>
               </w:rPr>
-              <w:t>2</w:t>
+              <w:t>3</w:t>
             </w:r>
             <w:r>
               <w:rPr>
@@ -725,6 +753,7 @@
               <w:tab w:val="left" w:pos="960"/>
               <w:tab w:val="right" w:leader="dot" w:pos="9350"/>
             </w:tabs>
+            <w:spacing w:line="276" w:lineRule="auto"/>
             <w:rPr>
               <w:rFonts w:asciiTheme="minorHAnsi" w:eastAsiaTheme="minorEastAsia" w:hAnsiTheme="minorHAnsi" w:cstheme="minorBidi"/>
               <w:noProof/>
@@ -734,7 +763,7 @@
               <w14:ligatures w14:val="standardContextual"/>
             </w:rPr>
           </w:pPr>
-          <w:hyperlink w:anchor="_Toc171893552" w:history="1">
+          <w:hyperlink w:anchor="_Toc172658029" w:history="1">
             <w:r>
               <w:rPr>
                 <w:rStyle w:val="Hyperlink"/>
@@ -779,7 +808,7 @@
                 <w:noProof/>
                 <w:webHidden/>
               </w:rPr>
-              <w:instrText xml:space="preserve"> PAGEREF _Toc171893552 \h </w:instrText>
+              <w:instrText xml:space="preserve"> PAGEREF _Toc172658029 \h </w:instrText>
             </w:r>
             <w:r>
               <w:rPr>
@@ -817,6 +846,7 @@
               <w:tab w:val="left" w:pos="960"/>
               <w:tab w:val="right" w:leader="dot" w:pos="9350"/>
             </w:tabs>
+            <w:spacing w:line="276" w:lineRule="auto"/>
             <w:rPr>
               <w:rFonts w:asciiTheme="minorHAnsi" w:eastAsiaTheme="minorEastAsia" w:hAnsiTheme="minorHAnsi" w:cstheme="minorBidi"/>
               <w:noProof/>
@@ -826,7 +856,7 @@
               <w14:ligatures w14:val="standardContextual"/>
             </w:rPr>
           </w:pPr>
-          <w:hyperlink w:anchor="_Toc171893553" w:history="1">
+          <w:hyperlink w:anchor="_Toc172658030" w:history="1">
             <w:r>
               <w:rPr>
                 <w:rStyle w:val="Hyperlink"/>
@@ -871,7 +901,7 @@
                 <w:noProof/>
                 <w:webHidden/>
               </w:rPr>
-              <w:instrText xml:space="preserve"> PAGEREF _Toc171893553 \h </w:instrText>
+              <w:instrText xml:space="preserve"> PAGEREF _Toc172658030 \h </w:instrText>
             </w:r>
             <w:r>
               <w:rPr>
@@ -908,6 +938,7 @@
             <w:tabs>
               <w:tab w:val="right" w:leader="dot" w:pos="9350"/>
             </w:tabs>
+            <w:spacing w:line="276" w:lineRule="auto"/>
             <w:rPr>
               <w:rFonts w:asciiTheme="minorHAnsi" w:eastAsiaTheme="minorEastAsia" w:hAnsiTheme="minorHAnsi" w:cstheme="minorBidi"/>
               <w:noProof/>
@@ -917,7 +948,7 @@
               <w14:ligatures w14:val="standardContextual"/>
             </w:rPr>
           </w:pPr>
-          <w:hyperlink w:anchor="_Toc171893554" w:history="1">
+          <w:hyperlink w:anchor="_Toc172658031" w:history="1">
             <w:r>
               <w:rPr>
                 <w:rStyle w:val="Hyperlink"/>
@@ -944,7 +975,7 @@
                 <w:noProof/>
                 <w:webHidden/>
               </w:rPr>
-              <w:instrText xml:space="preserve"> PAGEREF _Toc171893554 \h </w:instrText>
+              <w:instrText xml:space="preserve"> PAGEREF _Toc172658031 \h </w:instrText>
             </w:r>
             <w:r>
               <w:rPr>
@@ -981,6 +1012,7 @@
             <w:tabs>
               <w:tab w:val="right" w:leader="dot" w:pos="9350"/>
             </w:tabs>
+            <w:spacing w:line="276" w:lineRule="auto"/>
             <w:rPr>
               <w:rFonts w:asciiTheme="minorHAnsi" w:eastAsiaTheme="minorEastAsia" w:hAnsiTheme="minorHAnsi" w:cstheme="minorBidi"/>
               <w:noProof/>
@@ -990,7 +1022,7 @@
               <w14:ligatures w14:val="standardContextual"/>
             </w:rPr>
           </w:pPr>
-          <w:hyperlink w:anchor="_Toc171893555" w:history="1">
+          <w:hyperlink w:anchor="_Toc172658032" w:history="1">
             <w:r>
               <w:rPr>
                 <w:rStyle w:val="Hyperlink"/>
@@ -1017,7 +1049,7 @@
                 <w:noProof/>
                 <w:webHidden/>
               </w:rPr>
-              <w:instrText xml:space="preserve"> PAGEREF _Toc171893555 \h </w:instrText>
+              <w:instrText xml:space="preserve"> PAGEREF _Toc172658032 \h </w:instrText>
             </w:r>
             <w:r>
               <w:rPr>
@@ -1054,6 +1086,7 @@
             <w:tabs>
               <w:tab w:val="right" w:leader="dot" w:pos="9350"/>
             </w:tabs>
+            <w:spacing w:line="276" w:lineRule="auto"/>
             <w:rPr>
               <w:rFonts w:asciiTheme="minorHAnsi" w:eastAsiaTheme="minorEastAsia" w:hAnsiTheme="minorHAnsi" w:cstheme="minorBidi"/>
               <w:noProof/>
@@ -1063,7 +1096,7 @@
               <w14:ligatures w14:val="standardContextual"/>
             </w:rPr>
           </w:pPr>
-          <w:hyperlink w:anchor="_Toc171893556" w:history="1">
+          <w:hyperlink w:anchor="_Toc172658033" w:history="1">
             <w:r>
               <w:rPr>
                 <w:rStyle w:val="Hyperlink"/>
@@ -1090,7 +1123,7 @@
                 <w:noProof/>
                 <w:webHidden/>
               </w:rPr>
-              <w:instrText xml:space="preserve"> PAGEREF _Toc171893556 \h </w:instrText>
+              <w:instrText xml:space="preserve"> PAGEREF _Toc172658033 \h </w:instrText>
             </w:r>
             <w:r>
               <w:rPr>
@@ -1127,6 +1160,7 @@
             <w:tabs>
               <w:tab w:val="right" w:leader="dot" w:pos="9350"/>
             </w:tabs>
+            <w:spacing w:line="276" w:lineRule="auto"/>
             <w:rPr>
               <w:rFonts w:asciiTheme="minorHAnsi" w:eastAsiaTheme="minorEastAsia" w:hAnsiTheme="minorHAnsi" w:cstheme="minorBidi"/>
               <w:noProof/>
@@ -1136,7 +1170,7 @@
               <w14:ligatures w14:val="standardContextual"/>
             </w:rPr>
           </w:pPr>
-          <w:hyperlink w:anchor="_Toc171893557" w:history="1">
+          <w:hyperlink w:anchor="_Toc172658034" w:history="1">
             <w:r>
               <w:rPr>
                 <w:rStyle w:val="Hyperlink"/>
@@ -1165,7 +1199,7 @@
                 <w:noProof/>
                 <w:webHidden/>
               </w:rPr>
-              <w:instrText xml:space="preserve"> PAGEREF _Toc171893557 \h </w:instrText>
+              <w:instrText xml:space="preserve"> PAGEREF _Toc172658034 \h </w:instrText>
             </w:r>
             <w:r>
               <w:rPr>
@@ -1185,7 +1219,7 @@
                 <w:noProof/>
                 <w:webHidden/>
               </w:rPr>
-              <w:t>4</w:t>
+              <w:t>5</w:t>
             </w:r>
             <w:r>
               <w:rPr>
@@ -1202,6 +1236,7 @@
             <w:tabs>
               <w:tab w:val="right" w:leader="dot" w:pos="9350"/>
             </w:tabs>
+            <w:spacing w:line="276" w:lineRule="auto"/>
             <w:rPr>
               <w:rFonts w:asciiTheme="minorHAnsi" w:eastAsiaTheme="minorEastAsia" w:hAnsiTheme="minorHAnsi" w:cstheme="minorBidi"/>
               <w:noProof/>
@@ -1211,7 +1246,7 @@
               <w14:ligatures w14:val="standardContextual"/>
             </w:rPr>
           </w:pPr>
-          <w:hyperlink w:anchor="_Toc171893558" w:history="1">
+          <w:hyperlink w:anchor="_Toc172658035" w:history="1">
             <w:r>
               <w:rPr>
                 <w:rStyle w:val="Hyperlink"/>
@@ -1238,7 +1273,7 @@
                 <w:noProof/>
                 <w:webHidden/>
               </w:rPr>
-              <w:instrText xml:space="preserve"> PAGEREF _Toc171893558 \h </w:instrText>
+              <w:instrText xml:space="preserve"> PAGEREF _Toc172658035 \h </w:instrText>
             </w:r>
             <w:r>
               <w:rPr>
@@ -1258,7 +1293,7 @@
                 <w:noProof/>
                 <w:webHidden/>
               </w:rPr>
-              <w:t>4</w:t>
+              <w:t>5</w:t>
             </w:r>
             <w:r>
               <w:rPr>
@@ -1275,6 +1310,7 @@
             <w:tabs>
               <w:tab w:val="right" w:leader="dot" w:pos="9350"/>
             </w:tabs>
+            <w:spacing w:line="276" w:lineRule="auto"/>
             <w:rPr>
               <w:rFonts w:asciiTheme="minorHAnsi" w:eastAsiaTheme="minorEastAsia" w:hAnsiTheme="minorHAnsi" w:cstheme="minorBidi"/>
               <w:noProof/>
@@ -1284,7 +1320,7 @@
               <w14:ligatures w14:val="standardContextual"/>
             </w:rPr>
           </w:pPr>
-          <w:hyperlink w:anchor="_Toc171893559" w:history="1">
+          <w:hyperlink w:anchor="_Toc172658036" w:history="1">
             <w:r>
               <w:rPr>
                 <w:rStyle w:val="Hyperlink"/>
@@ -1311,7 +1347,7 @@
                 <w:noProof/>
                 <w:webHidden/>
               </w:rPr>
-              <w:instrText xml:space="preserve"> PAGEREF _Toc171893559 \h </w:instrText>
+              <w:instrText xml:space="preserve"> PAGEREF _Toc172658036 \h </w:instrText>
             </w:r>
             <w:r>
               <w:rPr>
@@ -1348,6 +1384,7 @@
             <w:tabs>
               <w:tab w:val="right" w:leader="dot" w:pos="9350"/>
             </w:tabs>
+            <w:spacing w:line="276" w:lineRule="auto"/>
             <w:rPr>
               <w:rFonts w:asciiTheme="minorHAnsi" w:eastAsiaTheme="minorEastAsia" w:hAnsiTheme="minorHAnsi" w:cstheme="minorBidi"/>
               <w:noProof/>
@@ -1357,7 +1394,7 @@
               <w14:ligatures w14:val="standardContextual"/>
             </w:rPr>
           </w:pPr>
-          <w:hyperlink w:anchor="_Toc171893560" w:history="1">
+          <w:hyperlink w:anchor="_Toc172658037" w:history="1">
             <w:r>
               <w:rPr>
                 <w:rStyle w:val="Hyperlink"/>
@@ -1384,7 +1421,7 @@
                 <w:noProof/>
                 <w:webHidden/>
               </w:rPr>
-              <w:instrText xml:space="preserve"> PAGEREF _Toc171893560 \h </w:instrText>
+              <w:instrText xml:space="preserve"> PAGEREF _Toc172658037 \h </w:instrText>
             </w:r>
             <w:r>
               <w:rPr>
@@ -1422,6 +1459,7 @@
               <w:tab w:val="left" w:pos="480"/>
               <w:tab w:val="right" w:leader="dot" w:pos="9350"/>
             </w:tabs>
+            <w:spacing w:line="276" w:lineRule="auto"/>
             <w:rPr>
               <w:rFonts w:asciiTheme="minorHAnsi" w:eastAsiaTheme="minorEastAsia" w:hAnsiTheme="minorHAnsi" w:cstheme="minorBidi"/>
               <w:noProof/>
@@ -1431,7 +1469,7 @@
               <w14:ligatures w14:val="standardContextual"/>
             </w:rPr>
           </w:pPr>
-          <w:hyperlink w:anchor="_Toc171893561" w:history="1">
+          <w:hyperlink w:anchor="_Toc172658038" w:history="1">
             <w:r>
               <w:rPr>
                 <w:rStyle w:val="Hyperlink"/>
@@ -1480,7 +1518,7 @@
                 <w:noProof/>
                 <w:webHidden/>
               </w:rPr>
-              <w:instrText xml:space="preserve"> PAGEREF _Toc171893561 \h </w:instrText>
+              <w:instrText xml:space="preserve"> PAGEREF _Toc172658038 \h </w:instrText>
             </w:r>
             <w:r>
               <w:rPr>
@@ -1517,6 +1555,7 @@
             <w:tabs>
               <w:tab w:val="right" w:leader="dot" w:pos="9350"/>
             </w:tabs>
+            <w:spacing w:line="276" w:lineRule="auto"/>
             <w:rPr>
               <w:rFonts w:asciiTheme="minorHAnsi" w:eastAsiaTheme="minorEastAsia" w:hAnsiTheme="minorHAnsi" w:cstheme="minorBidi"/>
               <w:noProof/>
@@ -1526,7 +1565,7 @@
               <w14:ligatures w14:val="standardContextual"/>
             </w:rPr>
           </w:pPr>
-          <w:hyperlink w:anchor="_Toc171893562" w:history="1">
+          <w:hyperlink w:anchor="_Toc172658039" w:history="1">
             <w:r>
               <w:rPr>
                 <w:rStyle w:val="Hyperlink"/>
@@ -1553,7 +1592,7 @@
                 <w:noProof/>
                 <w:webHidden/>
               </w:rPr>
-              <w:instrText xml:space="preserve"> PAGEREF _Toc171893562 \h </w:instrText>
+              <w:instrText xml:space="preserve"> PAGEREF _Toc172658039 \h </w:instrText>
             </w:r>
             <w:r>
               <w:rPr>
@@ -1591,6 +1630,7 @@
               <w:tab w:val="left" w:pos="480"/>
               <w:tab w:val="right" w:leader="dot" w:pos="9350"/>
             </w:tabs>
+            <w:spacing w:line="276" w:lineRule="auto"/>
             <w:rPr>
               <w:rFonts w:asciiTheme="minorHAnsi" w:eastAsiaTheme="minorEastAsia" w:hAnsiTheme="minorHAnsi" w:cstheme="minorBidi"/>
               <w:noProof/>
@@ -1600,7 +1640,7 @@
               <w14:ligatures w14:val="standardContextual"/>
             </w:rPr>
           </w:pPr>
-          <w:hyperlink w:anchor="_Toc171893563" w:history="1">
+          <w:hyperlink w:anchor="_Toc172658040" w:history="1">
             <w:r>
               <w:rPr>
                 <w:rStyle w:val="Hyperlink"/>
@@ -1649,7 +1689,7 @@
                 <w:noProof/>
                 <w:webHidden/>
               </w:rPr>
-              <w:instrText xml:space="preserve"> PAGEREF _Toc171893563 \h </w:instrText>
+              <w:instrText xml:space="preserve"> PAGEREF _Toc172658040 \h </w:instrText>
             </w:r>
             <w:r>
               <w:rPr>
@@ -1682,6 +1722,7 @@
         </w:p>
         <w:p>
           <w:pPr>
+            <w:spacing w:line="276" w:lineRule="auto"/>
             <w:rPr>
               <w:rFonts w:ascii="Aptos" w:eastAsia="Aptos" w:hAnsi="Aptos" w:cs="Aptos"/>
             </w:rPr>
@@ -1712,6 +1753,45 @@
     </w:p>
     <w:p>
       <w:pPr>
+        <w:overflowPunct/>
+        <w:autoSpaceDE/>
+        <w:autoSpaceDN/>
+        <w:adjustRightInd/>
+        <w:spacing w:after="160" w:line="259" w:lineRule="auto"/>
+        <w:textAlignment w:val="auto"/>
+        <w:rPr>
+          <w:rFonts w:ascii="Aptos" w:eastAsia="Aptos" w:hAnsi="Aptos" w:cs="Aptos"/>
+        </w:rPr>
+      </w:pPr>
+    </w:p>
+    <w:p>
+      <w:pPr>
+        <w:overflowPunct/>
+        <w:autoSpaceDE/>
+        <w:autoSpaceDN/>
+        <w:adjustRightInd/>
+        <w:spacing w:after="160" w:line="259" w:lineRule="auto"/>
+        <w:textAlignment w:val="auto"/>
+        <w:rPr>
+          <w:rFonts w:ascii="Aptos" w:eastAsia="Aptos" w:hAnsi="Aptos" w:cs="Aptos"/>
+        </w:rPr>
+      </w:pPr>
+    </w:p>
+    <w:p>
+      <w:pPr>
+        <w:overflowPunct/>
+        <w:autoSpaceDE/>
+        <w:autoSpaceDN/>
+        <w:adjustRightInd/>
+        <w:spacing w:after="160" w:line="259" w:lineRule="auto"/>
+        <w:textAlignment w:val="auto"/>
+        <w:rPr>
+          <w:rFonts w:ascii="Aptos" w:eastAsia="Aptos" w:hAnsi="Aptos" w:cs="Aptos"/>
+        </w:rPr>
+      </w:pPr>
+    </w:p>
+    <w:p>
+      <w:pPr>
         <w:rPr>
           <w:rFonts w:ascii="Aptos" w:eastAsia="Aptos" w:hAnsi="Aptos" w:cs="Aptos"/>
           <w:i/>
@@ -1729,10 +1809,7 @@
     <w:p>
       <w:pPr>
         <w:pStyle w:val="aa"/>
-        <w:numPr>
-          <w:ilvl w:val="0"/>
-          <w:numId w:val="9"/>
-        </w:numPr>
+        <w:ind w:left="0"/>
         <w:rPr>
           <w:rFonts w:ascii="Aptos" w:eastAsia="Aptos" w:hAnsi="Aptos" w:cs="Aptos"/>
           <w:b/>
@@ -1753,6 +1830,18 @@
           <w:sz w:val="32"/>
           <w:szCs w:val="32"/>
         </w:rPr>
+        <w:t xml:space="preserve">1. </w:t>
+      </w:r>
+      <w:r>
+        <w:rPr>
+          <w:rFonts w:ascii="Aptos" w:eastAsia="Aptos" w:hAnsi="Aptos" w:cs="Aptos"/>
+          <w:b/>
+          <w:bCs/>
+          <w:color w:val="5B9BD5" w:themeColor="accent1"/>
+          <w:kern w:val="32"/>
+          <w:sz w:val="32"/>
+          <w:szCs w:val="32"/>
+        </w:rPr>
         <w:t>Introduction</w:t>
       </w:r>
     </w:p>
@@ -1775,7 +1864,7 @@
         <w:t xml:space="preserve">  </w:t>
       </w:r>
       <w:bookmarkStart w:id="5" w:name="_Toc514147679"/>
-      <w:bookmarkStart w:id="6" w:name="_Toc171893544"/>
+      <w:bookmarkStart w:id="6" w:name="_Toc172658021"/>
       <w:r>
         <w:rPr>
           <w:snapToGrid/>
@@ -1792,39 +1881,39 @@
     </w:p>
     <w:p>
       <w:pPr>
+        <w:spacing w:before="40" w:after="40" w:line="276" w:lineRule="auto"/>
+        <w:jc w:val="both"/>
+        <w:rPr>
+          <w:rFonts w:ascii="Aptos" w:eastAsia="Aptos" w:hAnsi="Aptos" w:cs="Aptos"/>
+        </w:rPr>
+      </w:pPr>
+      <w:r>
+        <w:rPr>
+          <w:rFonts w:ascii="Aptos" w:eastAsia="Aptos" w:hAnsi="Aptos" w:cs="Aptos"/>
+        </w:rPr>
+        <w:t xml:space="preserve">To ensure the core functionalities of </w:t>
+      </w:r>
+      <w:r>
+        <w:rPr>
+          <w:rFonts w:ascii="Aptos" w:eastAsia="Aptos" w:hAnsi="Aptos" w:cs="Aptos"/>
+        </w:rPr>
+        <w:t>asana</w:t>
+      </w:r>
+      <w:r>
+        <w:rPr>
+          <w:rFonts w:ascii="Aptos" w:eastAsia="Aptos" w:hAnsi="Aptos" w:cs="Aptos"/>
+        </w:rPr>
+        <w:t xml:space="preserve"> are thoroughly tested and meet the required standards.</w:t>
+      </w:r>
+    </w:p>
+    <w:p>
+      <w:pPr>
         <w:spacing w:before="40" w:after="40"/>
         <w:jc w:val="both"/>
         <w:rPr>
           <w:rFonts w:ascii="Aptos" w:eastAsia="Aptos" w:hAnsi="Aptos" w:cs="Aptos"/>
         </w:rPr>
       </w:pPr>
-      <w:r>
-        <w:rPr>
-          <w:rFonts w:ascii="Aptos" w:eastAsia="Aptos" w:hAnsi="Aptos" w:cs="Aptos"/>
-        </w:rPr>
-        <w:t xml:space="preserve">To ensure the core functionalities of </w:t>
-      </w:r>
-      <w:r>
-        <w:rPr>
-          <w:rFonts w:ascii="Aptos" w:eastAsia="Aptos" w:hAnsi="Aptos" w:cs="Aptos"/>
-        </w:rPr>
-        <w:t>asana</w:t>
-      </w:r>
-      <w:r>
-        <w:rPr>
-          <w:rFonts w:ascii="Aptos" w:eastAsia="Aptos" w:hAnsi="Aptos" w:cs="Aptos"/>
-        </w:rPr>
-        <w:t xml:space="preserve"> are thoroughly tested and meet the required standards.</w:t>
-      </w:r>
-    </w:p>
-    <w:p>
-      <w:pPr>
-        <w:spacing w:before="40" w:after="40"/>
-        <w:jc w:val="both"/>
-        <w:rPr>
-          <w:rFonts w:ascii="Aptos" w:eastAsia="Aptos" w:hAnsi="Aptos" w:cs="Aptos"/>
-        </w:rPr>
-      </w:pPr>
     </w:p>
     <w:p>
       <w:pPr>
@@ -1839,7 +1928,7 @@
         </w:rPr>
         <w:t xml:space="preserve">  </w:t>
       </w:r>
-      <w:bookmarkStart w:id="7" w:name="_Toc171893545"/>
+      <w:bookmarkStart w:id="7" w:name="_Toc172658022"/>
       <w:r>
         <w:rPr>
           <w:snapToGrid/>
@@ -1850,16 +1939,15 @@
     </w:p>
     <w:p>
       <w:pPr>
-        <w:spacing w:before="40" w:after="40"/>
-        <w:rPr>
-          <w:rFonts w:ascii="Aptos" w:eastAsia="Aptos" w:hAnsi="Aptos" w:cs="Aptos"/>
-        </w:rPr>
-      </w:pPr>
-      <w:r>
-        <w:rPr>
-          <w:rFonts w:ascii="Aptos" w:eastAsia="Aptos" w:hAnsi="Aptos" w:cs="Aptos"/>
-        </w:rPr>
-        <w:lastRenderedPageBreak/>
+        <w:spacing w:before="40" w:after="40" w:line="276" w:lineRule="auto"/>
+        <w:rPr>
+          <w:rFonts w:ascii="Aptos" w:eastAsia="Aptos" w:hAnsi="Aptos" w:cs="Aptos"/>
+        </w:rPr>
+      </w:pPr>
+      <w:r>
+        <w:rPr>
+          <w:rFonts w:ascii="Aptos" w:eastAsia="Aptos" w:hAnsi="Aptos" w:cs="Aptos"/>
+        </w:rPr>
         <w:t xml:space="preserve">This project provides users with the ability to send, receive, organize, </w:t>
       </w:r>
       <w:r>
@@ -1922,17 +2010,6 @@
         </w:rPr>
         <w:t>.</w:t>
       </w:r>
-    </w:p>
-    <w:p>
-      <w:pPr>
-        <w:spacing w:before="40" w:after="40"/>
-        <w:jc w:val="both"/>
-        <w:rPr>
-          <w:rFonts w:ascii="Aptos" w:eastAsia="Aptos" w:hAnsi="Aptos" w:cs="Aptos"/>
-          <w:i/>
-          <w:iCs/>
-        </w:rPr>
-      </w:pPr>
     </w:p>
     <w:p>
       <w:pPr>
@@ -1943,6 +2020,7 @@
         </w:numPr>
         <w:rPr>
           <w:rFonts w:ascii="Aptos" w:eastAsia="Aptos" w:hAnsi="Aptos" w:cs="Aptos"/>
+          <w:color w:val="5B9BD5" w:themeColor="accent1"/>
         </w:rPr>
       </w:pPr>
       <w:bookmarkStart w:id="8" w:name="_Toc529075693"/>
@@ -1950,20 +2028,51 @@
       <w:bookmarkStart w:id="10" w:name="_Toc110738484"/>
       <w:bookmarkStart w:id="11" w:name="_Toc110739628"/>
       <w:bookmarkStart w:id="12" w:name="_Toc110743158"/>
-      <w:bookmarkStart w:id="13" w:name="_Toc171893546"/>
-      <w:r>
+    </w:p>
+    <w:p>
+      <w:pPr>
+        <w:pStyle w:val="1"/>
+        <w:numPr>
+          <w:ilvl w:val="0"/>
+          <w:numId w:val="0"/>
+        </w:numPr>
         <w:rPr>
           <w:rFonts w:ascii="Aptos" w:eastAsia="Aptos" w:hAnsi="Aptos" w:cs="Aptos"/>
           <w:color w:val="5B9BD5" w:themeColor="accent1"/>
         </w:rPr>
-        <w:t xml:space="preserve">2     </w:t>
-      </w:r>
-      <w:r>
+      </w:pPr>
+    </w:p>
+    <w:p>
+      <w:pPr>
+        <w:pStyle w:val="1"/>
+        <w:numPr>
+          <w:ilvl w:val="0"/>
+          <w:numId w:val="0"/>
+        </w:numPr>
         <w:rPr>
           <w:rFonts w:ascii="Aptos" w:eastAsia="Aptos" w:hAnsi="Aptos" w:cs="Aptos"/>
           <w:color w:val="5B9BD5" w:themeColor="accent1"/>
         </w:rPr>
-        <w:t xml:space="preserve">  </w:t>
+      </w:pPr>
+    </w:p>
+    <w:p>
+      <w:pPr>
+        <w:pStyle w:val="1"/>
+        <w:numPr>
+          <w:ilvl w:val="0"/>
+          <w:numId w:val="0"/>
+        </w:numPr>
+        <w:rPr>
+          <w:rFonts w:ascii="Aptos" w:eastAsia="Aptos" w:hAnsi="Aptos" w:cs="Aptos"/>
+        </w:rPr>
+      </w:pPr>
+      <w:bookmarkStart w:id="13" w:name="_Toc172658023"/>
+      <w:r>
+        <w:rPr>
+          <w:rFonts w:ascii="Aptos" w:eastAsia="Aptos" w:hAnsi="Aptos" w:cs="Aptos"/>
+          <w:color w:val="5B9BD5" w:themeColor="accent1"/>
+        </w:rPr>
+        <w:t>2</w:t>
       </w:r>
       <w:bookmarkEnd w:id="8"/>
       <w:bookmarkEnd w:id="9"/>
@@ -1973,6 +2082,13 @@
       <w:r>
         <w:rPr>
           <w:rFonts w:ascii="Aptos" w:eastAsia="Aptos" w:hAnsi="Aptos" w:cs="Aptos"/>
+          <w:color w:val="5B9BD5" w:themeColor="accent1"/>
+        </w:rPr>
+        <w:t xml:space="preserve">.  </w:t>
+      </w:r>
+      <w:r>
+        <w:rPr>
+          <w:rFonts w:ascii="Aptos" w:eastAsia="Aptos" w:hAnsi="Aptos" w:cs="Aptos"/>
           <w:smallCaps w:val="0"/>
           <w:color w:val="5B9BD5" w:themeColor="accent1"/>
           <w:kern w:val="32"/>
@@ -1996,7 +2112,7 @@
         </w:rPr>
         <w:t xml:space="preserve">  </w:t>
       </w:r>
-      <w:bookmarkStart w:id="14" w:name="_Toc171893547"/>
+      <w:bookmarkStart w:id="14" w:name="_Toc172658024"/>
       <w:r>
         <w:rPr>
           <w:snapToGrid/>
@@ -2151,7 +2267,7 @@
         </w:rPr>
         <w:t xml:space="preserve">  </w:t>
       </w:r>
-      <w:bookmarkStart w:id="15" w:name="_Toc171893548"/>
+      <w:bookmarkStart w:id="15" w:name="_Toc172658025"/>
       <w:r>
         <w:rPr>
           <w:snapToGrid/>
@@ -2308,114 +2424,6 @@
     </w:p>
     <w:p>
       <w:pPr>
-        <w:spacing w:before="40" w:after="40"/>
-        <w:jc w:val="both"/>
-        <w:rPr>
-          <w:rFonts w:ascii="Aptos" w:eastAsia="Aptos" w:hAnsi="Aptos" w:cs="Aptos"/>
-        </w:rPr>
-      </w:pPr>
-    </w:p>
-    <w:p>
-      <w:pPr>
-        <w:spacing w:before="40" w:after="40"/>
-        <w:jc w:val="both"/>
-        <w:rPr>
-          <w:rFonts w:ascii="Aptos" w:eastAsia="Aptos" w:hAnsi="Aptos" w:cs="Aptos"/>
-        </w:rPr>
-      </w:pPr>
-    </w:p>
-    <w:p>
-      <w:pPr>
-        <w:spacing w:before="40" w:after="40"/>
-        <w:jc w:val="both"/>
-        <w:rPr>
-          <w:rFonts w:ascii="Aptos" w:eastAsia="Aptos" w:hAnsi="Aptos" w:cs="Aptos"/>
-        </w:rPr>
-      </w:pPr>
-    </w:p>
-    <w:p>
-      <w:pPr>
-        <w:spacing w:before="40" w:after="40"/>
-        <w:jc w:val="both"/>
-        <w:rPr>
-          <w:rFonts w:ascii="Aptos" w:eastAsia="Aptos" w:hAnsi="Aptos" w:cs="Aptos"/>
-        </w:rPr>
-      </w:pPr>
-    </w:p>
-    <w:p>
-      <w:pPr>
-        <w:spacing w:before="40" w:after="40"/>
-        <w:jc w:val="both"/>
-        <w:rPr>
-          <w:rFonts w:ascii="Aptos" w:eastAsia="Aptos" w:hAnsi="Aptos" w:cs="Aptos"/>
-        </w:rPr>
-      </w:pPr>
-    </w:p>
-    <w:p>
-      <w:pPr>
-        <w:spacing w:before="40" w:after="40"/>
-        <w:jc w:val="both"/>
-        <w:rPr>
-          <w:rFonts w:ascii="Aptos" w:eastAsia="Aptos" w:hAnsi="Aptos" w:cs="Aptos"/>
-        </w:rPr>
-      </w:pPr>
-    </w:p>
-    <w:p>
-      <w:pPr>
-        <w:spacing w:before="40" w:after="40"/>
-        <w:jc w:val="both"/>
-        <w:rPr>
-          <w:rFonts w:ascii="Aptos" w:eastAsia="Aptos" w:hAnsi="Aptos" w:cs="Aptos"/>
-        </w:rPr>
-      </w:pPr>
-    </w:p>
-    <w:p>
-      <w:pPr>
-        <w:spacing w:before="40" w:after="40"/>
-        <w:jc w:val="both"/>
-        <w:rPr>
-          <w:rFonts w:ascii="Aptos" w:eastAsia="Aptos" w:hAnsi="Aptos" w:cs="Aptos"/>
-        </w:rPr>
-      </w:pPr>
-    </w:p>
-    <w:p>
-      <w:pPr>
-        <w:spacing w:before="40" w:after="40"/>
-        <w:jc w:val="both"/>
-        <w:rPr>
-          <w:rFonts w:ascii="Aptos" w:eastAsia="Aptos" w:hAnsi="Aptos" w:cs="Aptos"/>
-        </w:rPr>
-      </w:pPr>
-    </w:p>
-    <w:p>
-      <w:pPr>
-        <w:spacing w:before="40" w:after="40"/>
-        <w:jc w:val="both"/>
-        <w:rPr>
-          <w:rFonts w:ascii="Aptos" w:eastAsia="Aptos" w:hAnsi="Aptos" w:cs="Aptos"/>
-        </w:rPr>
-      </w:pPr>
-    </w:p>
-    <w:p>
-      <w:pPr>
-        <w:spacing w:before="40" w:after="40"/>
-        <w:jc w:val="both"/>
-        <w:rPr>
-          <w:rFonts w:ascii="Aptos" w:eastAsia="Aptos" w:hAnsi="Aptos" w:cs="Aptos"/>
-        </w:rPr>
-      </w:pPr>
-    </w:p>
-    <w:p>
-      <w:pPr>
-        <w:spacing w:before="40" w:after="40"/>
-        <w:jc w:val="both"/>
-        <w:rPr>
-          <w:rFonts w:ascii="Aptos" w:eastAsia="Aptos" w:hAnsi="Aptos" w:cs="Aptos"/>
-        </w:rPr>
-      </w:pPr>
-    </w:p>
-    <w:p>
-      <w:pPr>
         <w:pStyle w:val="1"/>
         <w:numPr>
           <w:ilvl w:val="0"/>
@@ -2425,24 +2433,7 @@
           <w:rFonts w:ascii="Aptos" w:eastAsia="Aptos" w:hAnsi="Aptos" w:cs="Aptos"/>
         </w:rPr>
       </w:pPr>
-      <w:bookmarkStart w:id="16" w:name="_Toc529075697"/>
-      <w:bookmarkStart w:id="17" w:name="_Toc110737967"/>
-      <w:bookmarkStart w:id="18" w:name="_Toc110738488"/>
-      <w:bookmarkStart w:id="19" w:name="_Toc110739632"/>
-      <w:bookmarkStart w:id="20" w:name="_Toc110743162"/>
-      <w:r>
-        <w:rPr>
-          <w:rFonts w:ascii="Aptos" w:eastAsia="Aptos" w:hAnsi="Aptos" w:cs="Aptos"/>
-        </w:rPr>
-        <w:lastRenderedPageBreak/>
-        <w:t xml:space="preserve">  </w:t>
-      </w:r>
-      <w:bookmarkStart w:id="21" w:name="_Toc171893549"/>
-      <w:bookmarkEnd w:id="16"/>
-      <w:bookmarkEnd w:id="17"/>
-      <w:bookmarkEnd w:id="18"/>
-      <w:bookmarkEnd w:id="19"/>
-      <w:bookmarkEnd w:id="20"/>
+      <w:bookmarkStart w:id="16" w:name="_Toc172658026"/>
       <w:r>
         <w:rPr>
           <w:rFonts w:ascii="Aptos" w:eastAsia="Aptos" w:hAnsi="Aptos" w:cs="Aptos"/>
@@ -2454,7 +2445,7 @@
         </w:rPr>
         <w:t>Testing Strategy</w:t>
       </w:r>
-      <w:bookmarkEnd w:id="21"/>
+      <w:bookmarkEnd w:id="16"/>
       <w:r>
         <w:rPr>
           <w:rFonts w:ascii="Aptos" w:eastAsia="Aptos" w:hAnsi="Aptos" w:cs="Aptos"/>
@@ -2469,7 +2460,7 @@
       <w:r>
         <w:t xml:space="preserve"> </w:t>
       </w:r>
-      <w:bookmarkStart w:id="22" w:name="_Toc171893550"/>
+      <w:bookmarkStart w:id="17" w:name="_Toc172658027"/>
       <w:r>
         <w:t>3.1</w:t>
       </w:r>
@@ -2479,7 +2470,7 @@
       <w:r>
         <w:t xml:space="preserve"> Test Objectives</w:t>
       </w:r>
-      <w:bookmarkEnd w:id="22"/>
+      <w:bookmarkEnd w:id="17"/>
     </w:p>
     <w:p>
       <w:pPr>
@@ -2558,7 +2549,7 @@
       <w:r>
         <w:t xml:space="preserve">  </w:t>
       </w:r>
-      <w:bookmarkStart w:id="23" w:name="_Toc171893551"/>
+      <w:bookmarkStart w:id="18" w:name="_Toc172658028"/>
       <w:r>
         <w:t>3.2</w:t>
       </w:r>
@@ -2568,7 +2559,7 @@
       <w:r>
         <w:t>Test Assumptions</w:t>
       </w:r>
-      <w:bookmarkEnd w:id="23"/>
+      <w:bookmarkEnd w:id="18"/>
     </w:p>
     <w:p>
       <w:pPr>
@@ -2659,7 +2650,7 @@
       <w:r>
         <w:t xml:space="preserve">  </w:t>
       </w:r>
-      <w:bookmarkStart w:id="24" w:name="_Toc171893552"/>
+      <w:bookmarkStart w:id="19" w:name="_Toc172658029"/>
       <w:r>
         <w:t>3.3</w:t>
       </w:r>
@@ -2669,7 +2660,7 @@
       <w:r>
         <w:t>Data Approach</w:t>
       </w:r>
-      <w:bookmarkEnd w:id="24"/>
+      <w:bookmarkEnd w:id="19"/>
     </w:p>
     <w:p>
       <w:pPr>
@@ -2747,7 +2738,7 @@
       <w:r>
         <w:t xml:space="preserve">  </w:t>
       </w:r>
-      <w:bookmarkStart w:id="25" w:name="_Toc171893553"/>
+      <w:bookmarkStart w:id="20" w:name="_Toc172658030"/>
       <w:r>
         <w:t>3.4</w:t>
       </w:r>
@@ -2757,7 +2748,7 @@
       <w:r>
         <w:t>Testing types</w:t>
       </w:r>
-      <w:bookmarkEnd w:id="25"/>
+      <w:bookmarkEnd w:id="20"/>
     </w:p>
     <w:p>
       <w:pPr>
@@ -2985,7 +2976,7 @@
       <w:pPr>
         <w:pStyle w:val="2"/>
       </w:pPr>
-      <w:bookmarkStart w:id="26" w:name="_Toc171893554"/>
+      <w:bookmarkStart w:id="21" w:name="_Toc172658031"/>
       <w:r>
         <w:t xml:space="preserve">3.4.1 </w:t>
       </w:r>
@@ -2995,7 +2986,7 @@
       <w:r>
         <w:t xml:space="preserve"> Testing</w:t>
       </w:r>
-      <w:bookmarkEnd w:id="26"/>
+      <w:bookmarkEnd w:id="21"/>
     </w:p>
     <w:p>
       <w:pPr>
@@ -3221,7 +3212,6 @@
           <w:b/>
           <w:bCs/>
         </w:rPr>
-        <w:lastRenderedPageBreak/>
         <w:t>Drag and drop feature</w:t>
       </w:r>
       <w:r>
@@ -3639,53 +3629,53 @@
       <w:r>
         <w:t xml:space="preserve"> </w:t>
       </w:r>
-      <w:bookmarkStart w:id="27" w:name="_Toc171893555"/>
+      <w:bookmarkStart w:id="22" w:name="_Toc172658032"/>
       <w:r>
         <w:t xml:space="preserve">3.5     </w:t>
       </w:r>
       <w:r>
         <w:t>testing levels</w:t>
       </w:r>
+      <w:bookmarkEnd w:id="22"/>
+    </w:p>
+    <w:p>
+      <w:pPr>
+        <w:pStyle w:val="2"/>
+      </w:pPr>
+      <w:bookmarkStart w:id="23" w:name="_Toc529075706"/>
+      <w:bookmarkStart w:id="24" w:name="_Toc110737976"/>
+      <w:bookmarkStart w:id="25" w:name="_Toc110738497"/>
+      <w:bookmarkStart w:id="26" w:name="_Toc110739641"/>
+      <w:bookmarkStart w:id="27" w:name="_Toc110743171"/>
+    </w:p>
+    <w:p>
+      <w:pPr>
+        <w:pStyle w:val="2"/>
+      </w:pPr>
+      <w:r>
+        <w:t xml:space="preserve"> </w:t>
+      </w:r>
+      <w:bookmarkStart w:id="28" w:name="_Toc172658033"/>
+      <w:proofErr w:type="gramStart"/>
+      <w:r>
+        <w:t xml:space="preserve">3.5.1 </w:t>
+      </w:r>
+      <w:r>
+        <w:t xml:space="preserve"> </w:t>
+      </w:r>
+      <w:bookmarkEnd w:id="23"/>
+      <w:bookmarkEnd w:id="24"/>
+      <w:bookmarkEnd w:id="25"/>
+      <w:bookmarkEnd w:id="26"/>
       <w:bookmarkEnd w:id="27"/>
-    </w:p>
-    <w:p>
-      <w:pPr>
-        <w:pStyle w:val="2"/>
-      </w:pPr>
-      <w:bookmarkStart w:id="28" w:name="_Toc529075706"/>
-      <w:bookmarkStart w:id="29" w:name="_Toc110737976"/>
-      <w:bookmarkStart w:id="30" w:name="_Toc110738497"/>
-      <w:bookmarkStart w:id="31" w:name="_Toc110739641"/>
-      <w:bookmarkStart w:id="32" w:name="_Toc110743171"/>
-    </w:p>
-    <w:p>
-      <w:pPr>
-        <w:pStyle w:val="2"/>
-      </w:pPr>
-      <w:r>
-        <w:t xml:space="preserve"> </w:t>
-      </w:r>
-      <w:bookmarkStart w:id="33" w:name="_Toc171893556"/>
-      <w:proofErr w:type="gramStart"/>
-      <w:r>
-        <w:t xml:space="preserve">3.5.1 </w:t>
-      </w:r>
-      <w:r>
-        <w:t xml:space="preserve"> </w:t>
+      <w:r>
+        <w:t>Unit</w:t>
+      </w:r>
+      <w:proofErr w:type="gramEnd"/>
+      <w:r>
+        <w:t xml:space="preserve"> Testing</w:t>
       </w:r>
       <w:bookmarkEnd w:id="28"/>
-      <w:bookmarkEnd w:id="29"/>
-      <w:bookmarkEnd w:id="30"/>
-      <w:bookmarkEnd w:id="31"/>
-      <w:bookmarkEnd w:id="32"/>
-      <w:r>
-        <w:t>Unit</w:t>
-      </w:r>
-      <w:proofErr w:type="gramEnd"/>
-      <w:r>
-        <w:t xml:space="preserve"> Testing</w:t>
-      </w:r>
-      <w:bookmarkEnd w:id="33"/>
     </w:p>
     <w:p>
       <w:pPr>
@@ -4169,11 +4159,6 @@
     </w:p>
     <w:p>
       <w:pPr>
-        <w:pStyle w:val="2"/>
-      </w:pPr>
-    </w:p>
-    <w:p>
-      <w:pPr>
         <w:pStyle w:val="1"/>
         <w:numPr>
           <w:ilvl w:val="0"/>
@@ -4188,7 +4173,7 @@
           <w:szCs w:val="32"/>
         </w:rPr>
       </w:pPr>
-      <w:bookmarkStart w:id="34" w:name="_Toc171893557"/>
+      <w:bookmarkStart w:id="29" w:name="_Toc172658034"/>
       <w:r>
         <w:rPr>
           <w:rFonts w:ascii="Aptos" w:eastAsia="Aptos" w:hAnsi="Aptos" w:cs="Aptos"/>
@@ -4211,7 +4196,7 @@
         </w:rPr>
         <w:t>Execution Strategy</w:t>
       </w:r>
-      <w:bookmarkEnd w:id="34"/>
+      <w:bookmarkEnd w:id="29"/>
     </w:p>
     <w:p>
       <w:pPr>
@@ -4227,11 +4212,11 @@
       <w:r>
         <w:t xml:space="preserve">  </w:t>
       </w:r>
-      <w:bookmarkStart w:id="35" w:name="_Toc171893558"/>
+      <w:bookmarkStart w:id="30" w:name="_Toc172658035"/>
       <w:r>
         <w:t>Entry Criteria</w:t>
       </w:r>
-      <w:bookmarkEnd w:id="35"/>
+      <w:bookmarkEnd w:id="30"/>
     </w:p>
     <w:p>
       <w:pPr>
@@ -4256,7 +4241,25 @@
           <w:sz w:val="24"/>
           <w:szCs w:val="24"/>
         </w:rPr>
-        <w:t>The entry criteria for initiating test execution for Gmail are as follows:</w:t>
+        <w:t xml:space="preserve">The entry criteria for initiating test execution for </w:t>
+      </w:r>
+      <w:r>
+        <w:rPr>
+          <w:rFonts w:ascii="Aptos" w:eastAsia="Aptos" w:hAnsi="Aptos" w:cs="Aptos"/>
+          <w:noProof/>
+          <w:sz w:val="24"/>
+          <w:szCs w:val="24"/>
+        </w:rPr>
+        <w:t>Asana</w:t>
+      </w:r>
+      <w:r>
+        <w:rPr>
+          <w:rFonts w:ascii="Aptos" w:eastAsia="Aptos" w:hAnsi="Aptos" w:cs="Aptos"/>
+          <w:noProof/>
+          <w:sz w:val="24"/>
+          <w:szCs w:val="24"/>
+        </w:rPr>
+        <w:t xml:space="preserve"> are as follows:</w:t>
       </w:r>
     </w:p>
     <w:p>
@@ -4715,11 +4718,11 @@
         <w:lastRenderedPageBreak/>
         <w:t xml:space="preserve">  </w:t>
       </w:r>
-      <w:bookmarkStart w:id="36" w:name="_Toc171893559"/>
+      <w:bookmarkStart w:id="31" w:name="_Toc172658036"/>
       <w:r>
         <w:t>Exit criteria</w:t>
       </w:r>
-      <w:bookmarkEnd w:id="36"/>
+      <w:bookmarkEnd w:id="31"/>
     </w:p>
     <w:p>
       <w:pPr>
@@ -4739,8 +4742,6 @@
         <w:jc w:val="both"/>
         <w:rPr>
           <w:rFonts w:ascii="Aptos" w:eastAsia="Aptos" w:hAnsi="Aptos" w:cs="Aptos"/>
-          <w:i/>
-          <w:iCs/>
           <w:sz w:val="24"/>
           <w:szCs w:val="24"/>
         </w:rPr>
@@ -4748,8 +4749,6 @@
       <w:r>
         <w:rPr>
           <w:rFonts w:ascii="Aptos" w:eastAsia="Aptos" w:hAnsi="Aptos" w:cs="Aptos"/>
-          <w:i/>
-          <w:iCs/>
           <w:sz w:val="24"/>
           <w:szCs w:val="24"/>
         </w:rPr>
@@ -4758,8 +4757,6 @@
       <w:r>
         <w:rPr>
           <w:rFonts w:ascii="Aptos" w:eastAsia="Aptos" w:hAnsi="Aptos" w:cs="Aptos"/>
-          <w:i/>
-          <w:iCs/>
           <w:sz w:val="24"/>
           <w:szCs w:val="24"/>
         </w:rPr>
@@ -4768,8 +4765,6 @@
       <w:r>
         <w:rPr>
           <w:rFonts w:ascii="Aptos" w:eastAsia="Aptos" w:hAnsi="Aptos" w:cs="Aptos"/>
-          <w:i/>
-          <w:iCs/>
           <w:sz w:val="24"/>
           <w:szCs w:val="24"/>
         </w:rPr>
@@ -4787,8 +4782,6 @@
         <w:jc w:val="both"/>
         <w:rPr>
           <w:rFonts w:ascii="Aptos" w:eastAsia="Aptos" w:hAnsi="Aptos" w:cs="Aptos"/>
-          <w:i/>
-          <w:iCs/>
           <w:sz w:val="24"/>
           <w:szCs w:val="24"/>
         </w:rPr>
@@ -4796,8 +4789,6 @@
       <w:r>
         <w:rPr>
           <w:rFonts w:ascii="Aptos" w:eastAsia="Aptos" w:hAnsi="Aptos" w:cs="Aptos"/>
-          <w:i/>
-          <w:iCs/>
           <w:sz w:val="24"/>
           <w:szCs w:val="24"/>
         </w:rPr>
@@ -5336,7 +5327,7 @@
         <w:lastRenderedPageBreak/>
         <w:t xml:space="preserve"> </w:t>
       </w:r>
-      <w:bookmarkStart w:id="37" w:name="_Toc171893560"/>
+      <w:bookmarkStart w:id="32" w:name="_Toc172658037"/>
       <w:r>
         <w:rPr>
           <w:color w:val="5B9BD5" w:themeColor="accent1"/>
@@ -5349,7 +5340,7 @@
         </w:rPr>
         <w:t xml:space="preserve"> Validation and Defect Management</w:t>
       </w:r>
-      <w:bookmarkEnd w:id="37"/>
+      <w:bookmarkEnd w:id="32"/>
     </w:p>
     <w:p>
       <w:pPr>
@@ -5997,7 +5988,7 @@
           <w:szCs w:val="32"/>
         </w:rPr>
       </w:pPr>
-      <w:bookmarkStart w:id="38" w:name="_Toc171893561"/>
+      <w:bookmarkStart w:id="33" w:name="_Toc172658038"/>
       <w:r>
         <w:rPr>
           <w:rFonts w:ascii="Aptos" w:eastAsia="Aptos" w:hAnsi="Aptos" w:cs="Aptos"/>
@@ -6021,7 +6012,7 @@
         </w:rPr>
         <w:t>equirements</w:t>
       </w:r>
-      <w:bookmarkEnd w:id="38"/>
+      <w:bookmarkEnd w:id="33"/>
     </w:p>
     <w:p>
       <w:pPr>
@@ -6030,11 +6021,11 @@
       <w:r>
         <w:t xml:space="preserve">  </w:t>
       </w:r>
-      <w:bookmarkStart w:id="39" w:name="_Toc171893562"/>
+      <w:bookmarkStart w:id="34" w:name="_Toc172658039"/>
       <w:r>
         <w:t>Test Environments</w:t>
       </w:r>
-      <w:bookmarkEnd w:id="39"/>
+      <w:bookmarkEnd w:id="34"/>
     </w:p>
     <w:p>
       <w:pPr>
@@ -6424,7 +6415,7 @@
           <w:szCs w:val="32"/>
         </w:rPr>
       </w:pPr>
-      <w:bookmarkStart w:id="40" w:name="_Toc171893563"/>
+      <w:bookmarkStart w:id="35" w:name="_Toc172658040"/>
       <w:r>
         <w:rPr>
           <w:rFonts w:ascii="Aptos" w:eastAsia="Aptos" w:hAnsi="Aptos" w:cs="Aptos"/>
@@ -6437,7 +6428,7 @@
         <w:lastRenderedPageBreak/>
         <w:t>Dependencies</w:t>
       </w:r>
-      <w:bookmarkEnd w:id="40"/>
+      <w:bookmarkEnd w:id="35"/>
     </w:p>
     <w:p>
       <w:pPr>

</xml_diff>